<commit_message>
added a few lines to changelog
</commit_message>
<xml_diff>
--- a/Changelog.docx
+++ b/Changelog.docx
@@ -16,23 +16,7 @@
         </w:numPr>
       </w:pPr>
       <w:r>
-        <w:t xml:space="preserve">Added Python Project called </w:t>
-      </w:r>
-      <w:proofErr w:type="spellStart"/>
-      <w:r>
-        <w:t>webscraper</w:t>
-      </w:r>
-      <w:proofErr w:type="spellEnd"/>
-      <w:r>
-        <w:t xml:space="preserve"> to the </w:t>
-      </w:r>
-      <w:proofErr w:type="spellStart"/>
-      <w:r>
-        <w:t>github</w:t>
-      </w:r>
-      <w:proofErr w:type="spellEnd"/>
-      <w:r>
-        <w:t xml:space="preserve"> repository </w:t>
+        <w:t xml:space="preserve">Added Python Project called webscraper to the github repository </w:t>
       </w:r>
     </w:p>
     <w:p>
@@ -56,23 +40,7 @@
         </w:numPr>
       </w:pPr>
       <w:r>
-        <w:t xml:space="preserve">Found out we need to install git so that </w:t>
-      </w:r>
-      <w:proofErr w:type="spellStart"/>
-      <w:r>
-        <w:t>pycharm</w:t>
-      </w:r>
-      <w:proofErr w:type="spellEnd"/>
-      <w:r>
-        <w:t xml:space="preserve"> can immediately pull and commit to the </w:t>
-      </w:r>
-      <w:proofErr w:type="spellStart"/>
-      <w:r>
-        <w:t>github</w:t>
-      </w:r>
-      <w:proofErr w:type="spellEnd"/>
-      <w:r>
-        <w:t xml:space="preserve"> automatically</w:t>
+        <w:t>Found out we need to install git so that pycharm can immediately pull and commit to the github automatically</w:t>
       </w:r>
     </w:p>
     <w:p>
@@ -84,21 +52,8 @@
         </w:numPr>
       </w:pPr>
       <w:r>
-        <w:t xml:space="preserve">Looking into </w:t>
+        <w:t>Looking into apis for google, seems like a possible one was a json api</w:t>
       </w:r>
-      <w:proofErr w:type="spellStart"/>
-      <w:r>
-        <w:t>apis</w:t>
-      </w:r>
-      <w:proofErr w:type="spellEnd"/>
-      <w:r>
-        <w:t xml:space="preserve"> for google, seems like a possible one was a json </w:t>
-      </w:r>
-      <w:proofErr w:type="spellStart"/>
-      <w:r>
-        <w:t>api</w:t>
-      </w:r>
-      <w:proofErr w:type="spellEnd"/>
     </w:p>
     <w:p>
       <w:pPr>
@@ -109,15 +64,37 @@
         </w:numPr>
       </w:pPr>
       <w:r>
-        <w:t xml:space="preserve">Found out that google limits searches in the </w:t>
+        <w:t>Found out that google limits searches in the api to 100 per day</w:t>
       </w:r>
-      <w:proofErr w:type="spellStart"/>
+    </w:p>
+    <w:p/>
+    <w:p>
       <w:r>
-        <w:t>api</w:t>
+        <w:t>Research Questions:</w:t>
       </w:r>
-      <w:proofErr w:type="spellEnd"/>
+    </w:p>
+    <w:p>
+      <w:pPr>
+        <w:pStyle w:val="ListParagraph"/>
+        <w:numPr>
+          <w:ilvl w:val="0"/>
+          <w:numId w:val="1"/>
+        </w:numPr>
+      </w:pPr>
       <w:r>
-        <w:t xml:space="preserve"> to 100 per day</w:t>
+        <w:t>What data comes out of the Open Search API (the google search JSON API)?</w:t>
+      </w:r>
+    </w:p>
+    <w:p>
+      <w:pPr>
+        <w:pStyle w:val="ListParagraph"/>
+        <w:numPr>
+          <w:ilvl w:val="0"/>
+          <w:numId w:val="1"/>
+        </w:numPr>
+      </w:pPr>
+      <w:r>
+        <w:t>Is it faster (or efficient) to use the API versus just pulling with the request module like we did in the homework?</w:t>
       </w:r>
       <w:bookmarkStart w:id="0" w:name="_GoBack"/>
       <w:bookmarkEnd w:id="0"/>

</xml_diff>